<commit_message>
Added bootloader syntax and instructions for positioner control modifications
</commit_message>
<xml_diff>
--- a/posfirmware/docs/Revision Changes (for firmware versions after 2.0).docx
+++ b/posfirmware/docs/Revision Changes (for firmware versions after 2.0).docx
@@ -12,7 +12,13 @@
         <w:rPr>
           <w:b/>
         </w:rPr>
-        <w:t>Firmware version 2.1:</w:t>
+        <w:t>FIRMWARE VERSION</w:t>
+      </w:r>
+      <w:r>
+        <w:rPr>
+          <w:b/>
+        </w:rPr>
+        <w:t xml:space="preserve"> 2.1:</w:t>
       </w:r>
     </w:p>
     <w:p>
@@ -50,18 +56,17 @@
           <w:b/>
         </w:rPr>
       </w:pPr>
-    </w:p>
-    <w:p>
-      <w:pPr>
+      <w:r>
         <w:rPr>
           <w:b/>
         </w:rPr>
-      </w:pPr>
+        <w:t>FIRMWARE VERSION</w:t>
+      </w:r>
       <w:r>
         <w:rPr>
           <w:b/>
         </w:rPr>
-        <w:t>Firmware version 3.0:</w:t>
+        <w:t xml:space="preserve"> 3.0:</w:t>
       </w:r>
     </w:p>
     <w:p>
@@ -71,6 +76,41 @@
           <w:ilvl w:val="0"/>
           <w:numId w:val="1"/>
         </w:numPr>
+        <w:rPr>
+          <w:b/>
+        </w:rPr>
+      </w:pPr>
+      <w:r>
+        <w:rPr>
+          <w:b/>
+        </w:rPr>
+        <w:t>Features:</w:t>
+      </w:r>
+    </w:p>
+    <w:p>
+      <w:pPr>
+        <w:pStyle w:val="ListParagraph"/>
+        <w:numPr>
+          <w:ilvl w:val="0"/>
+          <w:numId w:val="1"/>
+        </w:numPr>
+      </w:pPr>
+      <w:proofErr w:type="spellStart"/>
+      <w:r>
+        <w:t>Bootloader</w:t>
+      </w:r>
+      <w:proofErr w:type="spellEnd"/>
+      <w:r>
+        <w:t xml:space="preserve"> functionality added</w:t>
+      </w:r>
+    </w:p>
+    <w:p>
+      <w:pPr>
+        <w:pStyle w:val="ListParagraph"/>
+        <w:numPr>
+          <w:ilvl w:val="0"/>
+          <w:numId w:val="1"/>
+        </w:numPr>
       </w:pPr>
       <w:r>
         <w:t>Firmware now automatically detects when the positioner is finished with a move, move times will no longer need to be added to post-pauses</w:t>
@@ -134,14 +174,812 @@
       </w:r>
       <w:proofErr w:type="spellEnd"/>
       <w:r>
-        <w:t xml:space="preserve"> functionality and positioner functionality</w:t>
+        <w:t xml:space="preserve"> functionality and positioner functionality and a second command to set the duty cycle.  </w:t>
+      </w:r>
+    </w:p>
+    <w:p>
+      <w:pPr>
+        <w:pStyle w:val="ListParagraph"/>
+      </w:pPr>
+    </w:p>
+    <w:p>
+      <w:pPr>
+        <w:pStyle w:val="ListParagraph"/>
+        <w:numPr>
+          <w:ilvl w:val="0"/>
+          <w:numId w:val="1"/>
+        </w:numPr>
+        <w:rPr>
+          <w:b/>
+        </w:rPr>
+      </w:pPr>
+      <w:r>
+        <w:rPr>
+          <w:b/>
+        </w:rPr>
+        <w:t>P</w:t>
+      </w:r>
+      <w:r>
+        <w:rPr>
+          <w:b/>
+        </w:rPr>
+        <w:t>os</w:t>
+      </w:r>
+      <w:r>
+        <w:rPr>
+          <w:b/>
+        </w:rPr>
+        <w:t>itioner control modifications and considerations</w:t>
+      </w:r>
+      <w:r>
+        <w:rPr>
+          <w:b/>
+        </w:rPr>
+        <w:t>:</w:t>
+      </w:r>
+    </w:p>
+    <w:p>
+      <w:pPr>
+        <w:pStyle w:val="ListParagraph"/>
+        <w:numPr>
+          <w:ilvl w:val="1"/>
+          <w:numId w:val="1"/>
+        </w:numPr>
+      </w:pPr>
+      <w:r>
+        <w:t>‘</w:t>
+      </w:r>
+      <w:proofErr w:type="spellStart"/>
+      <w:r>
+        <w:t>sudo</w:t>
+      </w:r>
+      <w:proofErr w:type="spellEnd"/>
+      <w:r>
+        <w:t xml:space="preserve"> pip3 install </w:t>
+      </w:r>
+      <w:proofErr w:type="spellStart"/>
+      <w:r>
+        <w:t>intelhex</w:t>
+      </w:r>
+      <w:proofErr w:type="spellEnd"/>
+      <w:r>
+        <w:t xml:space="preserve">’ </w:t>
+      </w:r>
+      <w:r>
+        <w:t xml:space="preserve">on all </w:t>
+      </w:r>
+      <w:proofErr w:type="spellStart"/>
+      <w:r>
+        <w:t>petalboxes</w:t>
+      </w:r>
+      <w:proofErr w:type="spellEnd"/>
+      <w:r>
+        <w:t xml:space="preserve"> (this </w:t>
+      </w:r>
+      <w:r>
+        <w:t xml:space="preserve">python </w:t>
+      </w:r>
+      <w:r>
+        <w:t xml:space="preserve">package is needed for the </w:t>
+      </w:r>
+      <w:proofErr w:type="spellStart"/>
+      <w:r>
+        <w:t>bootloader</w:t>
+      </w:r>
+      <w:proofErr w:type="spellEnd"/>
+      <w:r>
+        <w:t>)</w:t>
+      </w:r>
+    </w:p>
+    <w:p>
+      <w:pPr>
+        <w:pStyle w:val="ListParagraph"/>
+        <w:numPr>
+          <w:ilvl w:val="1"/>
+          <w:numId w:val="1"/>
+        </w:numPr>
+      </w:pPr>
+      <w:proofErr w:type="spellStart"/>
+      <w:r>
+        <w:t>Svn</w:t>
+      </w:r>
+      <w:proofErr w:type="spellEnd"/>
+      <w:r>
+        <w:t xml:space="preserve"> update petalcomm.py and petalcontroller.py</w:t>
+      </w:r>
+    </w:p>
+    <w:p>
+      <w:pPr>
+        <w:pStyle w:val="ListParagraph"/>
+        <w:numPr>
+          <w:ilvl w:val="1"/>
+          <w:numId w:val="1"/>
+        </w:numPr>
+      </w:pPr>
+      <w:r>
+        <w:t xml:space="preserve">Positioner control software now needs to send out the following command via </w:t>
+      </w:r>
+      <w:proofErr w:type="spellStart"/>
+      <w:r>
+        <w:t>petalcomm</w:t>
+      </w:r>
+      <w:proofErr w:type="spellEnd"/>
+      <w:r>
+        <w:t xml:space="preserve"> (mode can be</w:t>
+      </w:r>
+      <w:r>
+        <w:t xml:space="preserve"> ‘</w:t>
+      </w:r>
+      <w:proofErr w:type="spellStart"/>
+      <w:r>
+        <w:t>bootloader</w:t>
+      </w:r>
+      <w:proofErr w:type="spellEnd"/>
+      <w:r>
+        <w:t>’</w:t>
+      </w:r>
+      <w:r>
+        <w:t>,</w:t>
+      </w:r>
+      <w:r>
+        <w:t xml:space="preserve"> ‘normal’ or ‘</w:t>
+      </w:r>
+      <w:proofErr w:type="spellStart"/>
+      <w:r>
+        <w:t>normal_old</w:t>
+      </w:r>
+      <w:proofErr w:type="spellEnd"/>
+      <w:r>
+        <w:t>’ (‘</w:t>
+      </w:r>
+      <w:proofErr w:type="spellStart"/>
+      <w:r>
+        <w:t>normal_old</w:t>
+      </w:r>
+      <w:proofErr w:type="spellEnd"/>
+      <w:r>
+        <w:t xml:space="preserve">’ mode sends out calculated move times </w:t>
+      </w:r>
+      <w:r>
+        <w:t>for positioners with FW&lt;3.0)</w:t>
+      </w:r>
+      <w:r>
+        <w:t>:</w:t>
+      </w:r>
+    </w:p>
+    <w:p>
+      <w:pPr>
+        <w:pStyle w:val="ListParagraph"/>
+        <w:numPr>
+          <w:ilvl w:val="2"/>
+          <w:numId w:val="1"/>
+        </w:numPr>
+      </w:pPr>
+      <w:r>
+        <w:t xml:space="preserve">Syntax:  </w:t>
+      </w:r>
+      <w:proofErr w:type="spellStart"/>
+      <w:r>
+        <w:rPr>
+          <w:rFonts w:ascii="Courier New" w:hAnsi="Courier New" w:cs="Courier New"/>
+        </w:rPr>
+        <w:t>pcomm.select_mode</w:t>
+      </w:r>
+      <w:proofErr w:type="spellEnd"/>
+      <w:r>
+        <w:rPr>
+          <w:rFonts w:ascii="Courier New" w:hAnsi="Courier New" w:cs="Courier New"/>
+        </w:rPr>
+        <w:t>(</w:t>
+      </w:r>
+      <w:proofErr w:type="spellStart"/>
+      <w:r>
+        <w:rPr>
+          <w:rFonts w:ascii="Courier New" w:hAnsi="Courier New" w:cs="Courier New"/>
+        </w:rPr>
+        <w:t>can_id</w:t>
+      </w:r>
+      <w:proofErr w:type="spellEnd"/>
+      <w:r>
+        <w:rPr>
+          <w:rFonts w:ascii="Courier New" w:hAnsi="Courier New" w:cs="Courier New"/>
+        </w:rPr>
+        <w:t>, mode = ‘</w:t>
+      </w:r>
+      <w:proofErr w:type="spellStart"/>
+      <w:r>
+        <w:rPr>
+          <w:rFonts w:ascii="Courier New" w:hAnsi="Courier New" w:cs="Courier New"/>
+        </w:rPr>
+        <w:t>normal</w:t>
+      </w:r>
+      <w:r>
+        <w:rPr>
+          <w:rFonts w:ascii="Courier New" w:hAnsi="Courier New" w:cs="Courier New"/>
+        </w:rPr>
+        <w:t>_old</w:t>
+      </w:r>
+      <w:proofErr w:type="spellEnd"/>
+      <w:r>
+        <w:rPr>
+          <w:rFonts w:ascii="Courier New" w:hAnsi="Courier New" w:cs="Courier New"/>
+        </w:rPr>
+        <w:t>’)</w:t>
+      </w:r>
+    </w:p>
+    <w:p>
+      <w:pPr>
+        <w:pStyle w:val="ListParagraph"/>
+        <w:numPr>
+          <w:ilvl w:val="2"/>
+          <w:numId w:val="1"/>
+        </w:numPr>
+        <w:rPr>
+          <w:i/>
+        </w:rPr>
+      </w:pPr>
+      <w:r>
+        <w:t>P</w:t>
+      </w:r>
+      <w:r>
+        <w:t>ositioners with FW&lt;3.0 need to be run in ‘</w:t>
+      </w:r>
+      <w:proofErr w:type="spellStart"/>
+      <w:r>
+        <w:t>normal_old</w:t>
+      </w:r>
+      <w:proofErr w:type="spellEnd"/>
+      <w:r>
+        <w:t>’</w:t>
+      </w:r>
+      <w:r>
+        <w:t xml:space="preserve"> mode.</w:t>
+      </w:r>
+      <w:r>
+        <w:t xml:space="preserve"> </w:t>
+      </w:r>
+      <w:r>
+        <w:t xml:space="preserve"> Positioners with FW3.0 and beyond should be run in ‘normal’ mode (‘</w:t>
+      </w:r>
+      <w:proofErr w:type="spellStart"/>
+      <w:r>
+        <w:t>normal_old</w:t>
+      </w:r>
+      <w:proofErr w:type="spellEnd"/>
+      <w:r>
+        <w:t xml:space="preserve">’ mode is temporary). </w:t>
+      </w:r>
+    </w:p>
+    <w:p>
+      <w:pPr>
+        <w:pStyle w:val="ListParagraph"/>
+        <w:ind w:left="2160"/>
+        <w:rPr>
+          <w:i/>
+          <w:sz w:val="18"/>
+          <w:szCs w:val="18"/>
+        </w:rPr>
+      </w:pPr>
+      <w:r>
+        <w:rPr>
+          <w:i/>
+          <w:sz w:val="18"/>
+          <w:szCs w:val="18"/>
+        </w:rPr>
+        <w:t>*</w:t>
+      </w:r>
+      <w:r>
+        <w:rPr>
+          <w:i/>
+          <w:sz w:val="18"/>
+          <w:szCs w:val="18"/>
+        </w:rPr>
+        <w:t xml:space="preserve"> I</w:t>
+      </w:r>
+      <w:r>
+        <w:rPr>
+          <w:i/>
+          <w:sz w:val="18"/>
+          <w:szCs w:val="18"/>
+        </w:rPr>
+        <w:t>f a mixture of positioners with different firmware versions is being tested</w:t>
+      </w:r>
+      <w:r>
+        <w:rPr>
+          <w:i/>
+          <w:sz w:val="18"/>
+          <w:szCs w:val="18"/>
+        </w:rPr>
+        <w:t>, ‘</w:t>
+      </w:r>
+      <w:proofErr w:type="spellStart"/>
+      <w:r>
+        <w:rPr>
+          <w:i/>
+          <w:sz w:val="18"/>
+          <w:szCs w:val="18"/>
+        </w:rPr>
+        <w:t>normal_old</w:t>
+      </w:r>
+      <w:proofErr w:type="spellEnd"/>
+      <w:r>
+        <w:rPr>
+          <w:i/>
+          <w:sz w:val="18"/>
+          <w:szCs w:val="18"/>
+        </w:rPr>
+        <w:t>’ mode will work but the moves will take much longer (as positioners with FW3.0 will pause after move completion in response to the move times</w:t>
+      </w:r>
+      <w:r>
+        <w:rPr>
+          <w:i/>
+          <w:sz w:val="18"/>
+          <w:szCs w:val="18"/>
+        </w:rPr>
+        <w:t xml:space="preserve"> still</w:t>
+      </w:r>
+      <w:r>
+        <w:rPr>
+          <w:i/>
+          <w:sz w:val="18"/>
+          <w:szCs w:val="18"/>
+        </w:rPr>
+        <w:t xml:space="preserve"> being sent).</w:t>
+      </w:r>
+    </w:p>
+    <w:p>
+      <w:pPr>
+        <w:pStyle w:val="ListParagraph"/>
+        <w:ind w:left="2160"/>
+        <w:rPr>
+          <w:i/>
+        </w:rPr>
+      </w:pPr>
+    </w:p>
+    <w:p>
+      <w:pPr>
+        <w:pStyle w:val="ListParagraph"/>
+        <w:numPr>
+          <w:ilvl w:val="1"/>
+          <w:numId w:val="1"/>
+        </w:numPr>
+      </w:pPr>
+      <w:r>
+        <w:t xml:space="preserve">To use the </w:t>
+      </w:r>
+      <w:proofErr w:type="spellStart"/>
+      <w:r>
+        <w:t>bootloader</w:t>
+      </w:r>
+      <w:proofErr w:type="spellEnd"/>
+      <w:r>
+        <w:t>:</w:t>
+      </w:r>
+    </w:p>
+    <w:p>
+      <w:pPr>
+        <w:pStyle w:val="ListParagraph"/>
+        <w:numPr>
+          <w:ilvl w:val="2"/>
+          <w:numId w:val="1"/>
+        </w:numPr>
+      </w:pPr>
+      <w:r>
+        <w:t>Power cycle the positioner</w:t>
+      </w:r>
+      <w:r>
+        <w:t>(</w:t>
+      </w:r>
+      <w:r>
+        <w:t>s</w:t>
+      </w:r>
+      <w:r>
+        <w:t>)</w:t>
+      </w:r>
+      <w:r>
+        <w:t xml:space="preserve"> and</w:t>
+      </w:r>
+      <w:r>
+        <w:t xml:space="preserve"> then</w:t>
+      </w:r>
+      <w:r>
+        <w:t xml:space="preserve"> select ‘</w:t>
+      </w:r>
+      <w:proofErr w:type="spellStart"/>
+      <w:r>
+        <w:t>bootloader</w:t>
+      </w:r>
+      <w:proofErr w:type="spellEnd"/>
+      <w:r>
+        <w:t>’ mode</w:t>
+      </w:r>
+      <w:r>
+        <w:t xml:space="preserve">: </w:t>
+      </w:r>
+      <w:proofErr w:type="spellStart"/>
+      <w:r>
+        <w:rPr>
+          <w:rFonts w:ascii="Courier New" w:hAnsi="Courier New" w:cs="Courier New"/>
+        </w:rPr>
+        <w:t>pcomm.select_mode</w:t>
+      </w:r>
+      <w:proofErr w:type="spellEnd"/>
+      <w:r>
+        <w:rPr>
+          <w:rFonts w:ascii="Courier New" w:hAnsi="Courier New" w:cs="Courier New"/>
+        </w:rPr>
+        <w:t>(</w:t>
+      </w:r>
+      <w:proofErr w:type="spellStart"/>
+      <w:r>
+        <w:rPr>
+          <w:rFonts w:ascii="Courier New" w:hAnsi="Courier New" w:cs="Courier New"/>
+        </w:rPr>
+        <w:t>brdcastid</w:t>
+      </w:r>
+      <w:proofErr w:type="spellEnd"/>
+      <w:r>
+        <w:rPr>
+          <w:rFonts w:ascii="Courier New" w:hAnsi="Courier New" w:cs="Courier New"/>
+        </w:rPr>
+        <w:t xml:space="preserve">, mode = </w:t>
+      </w:r>
+      <w:r>
+        <w:rPr>
+          <w:rFonts w:ascii="Courier New" w:hAnsi="Courier New" w:cs="Courier New"/>
+        </w:rPr>
+        <w:t>‘</w:t>
+      </w:r>
+      <w:proofErr w:type="spellStart"/>
+      <w:r>
+        <w:rPr>
+          <w:rFonts w:ascii="Courier New" w:hAnsi="Courier New" w:cs="Courier New"/>
+        </w:rPr>
+        <w:t>bootloader</w:t>
+      </w:r>
+      <w:proofErr w:type="spellEnd"/>
+      <w:r>
+        <w:rPr>
+          <w:rFonts w:ascii="Courier New" w:hAnsi="Courier New" w:cs="Courier New"/>
+        </w:rPr>
+        <w:t>’)</w:t>
+      </w:r>
+    </w:p>
+    <w:p>
+      <w:pPr>
+        <w:pStyle w:val="ListParagraph"/>
+        <w:numPr>
+          <w:ilvl w:val="2"/>
+          <w:numId w:val="1"/>
+        </w:numPr>
+      </w:pPr>
+      <w:r>
+        <w:t xml:space="preserve">Send the selected firmware </w:t>
+      </w:r>
+      <w:proofErr w:type="spellStart"/>
+      <w:r>
+        <w:t>hexfile</w:t>
+      </w:r>
+      <w:proofErr w:type="spellEnd"/>
+      <w:r>
+        <w:t xml:space="preserve"> to the positioners (</w:t>
+      </w:r>
+      <w:proofErr w:type="spellStart"/>
+      <w:r>
+        <w:t>hexfiles</w:t>
+      </w:r>
+      <w:proofErr w:type="spellEnd"/>
+      <w:r>
+        <w:t xml:space="preserve"> will be in </w:t>
+      </w:r>
+      <w:proofErr w:type="spellStart"/>
+      <w:r>
+        <w:t>petalbox</w:t>
+      </w:r>
+      <w:proofErr w:type="spellEnd"/>
+      <w:r>
+        <w:t xml:space="preserve"> on </w:t>
+      </w:r>
+      <w:proofErr w:type="spellStart"/>
+      <w:r>
+        <w:t>svn</w:t>
+      </w:r>
+      <w:proofErr w:type="spellEnd"/>
+      <w:r>
+        <w:t xml:space="preserve">):                                                    </w:t>
+      </w:r>
+      <w:proofErr w:type="spellStart"/>
+      <w:r>
+        <w:rPr>
+          <w:rFonts w:ascii="Courier New" w:hAnsi="Courier New" w:cs="Courier New"/>
+        </w:rPr>
+        <w:t>pcomm.</w:t>
+      </w:r>
+      <w:r>
+        <w:rPr>
+          <w:rFonts w:ascii="Courier New" w:hAnsi="Courier New" w:cs="Courier New"/>
+        </w:rPr>
+        <w:t>program</w:t>
+      </w:r>
+      <w:proofErr w:type="spellEnd"/>
+      <w:r>
+        <w:rPr>
+          <w:rFonts w:ascii="Courier New" w:hAnsi="Courier New" w:cs="Courier New"/>
+        </w:rPr>
+        <w:t>(</w:t>
+      </w:r>
+      <w:proofErr w:type="spellStart"/>
+      <w:r>
+        <w:rPr>
+          <w:rFonts w:ascii="Courier New" w:hAnsi="Courier New" w:cs="Courier New"/>
+        </w:rPr>
+        <w:t>brdcastid</w:t>
+      </w:r>
+      <w:proofErr w:type="spellEnd"/>
+      <w:r>
+        <w:rPr>
+          <w:rFonts w:ascii="Courier New" w:hAnsi="Courier New" w:cs="Courier New"/>
+        </w:rPr>
+        <w:t xml:space="preserve">, </w:t>
+      </w:r>
+      <w:proofErr w:type="spellStart"/>
+      <w:r>
+        <w:rPr>
+          <w:rFonts w:ascii="Courier New" w:hAnsi="Courier New" w:cs="Courier New"/>
+        </w:rPr>
+        <w:t>hex_file</w:t>
+      </w:r>
+      <w:proofErr w:type="spellEnd"/>
+      <w:r>
+        <w:rPr>
+          <w:rFonts w:ascii="Courier New" w:hAnsi="Courier New" w:cs="Courier New"/>
+        </w:rPr>
+        <w:t xml:space="preserve"> = </w:t>
+      </w:r>
+      <w:r>
+        <w:rPr>
+          <w:rFonts w:ascii="Courier New" w:hAnsi="Courier New" w:cs="Courier New"/>
+        </w:rPr>
+        <w:t>‘</w:t>
+      </w:r>
+      <w:r>
+        <w:rPr>
+          <w:rFonts w:ascii="Courier New" w:hAnsi="Courier New" w:cs="Courier New"/>
+        </w:rPr>
+        <w:t>fw30.hex</w:t>
+      </w:r>
+      <w:r>
+        <w:rPr>
+          <w:rFonts w:ascii="Courier New" w:hAnsi="Courier New" w:cs="Courier New"/>
+        </w:rPr>
+        <w:t>’)</w:t>
+      </w:r>
+    </w:p>
+    <w:p>
+      <w:pPr>
+        <w:pStyle w:val="ListParagraph"/>
+        <w:numPr>
+          <w:ilvl w:val="2"/>
+          <w:numId w:val="1"/>
+        </w:numPr>
+      </w:pPr>
+      <w:r>
+        <w:t xml:space="preserve">Verify that programming was successful (send a list of unique CAN ids, not broadcast id):            </w:t>
+      </w:r>
+      <w:r>
+        <w:t xml:space="preserve">                             </w:t>
+      </w:r>
+      <w:proofErr w:type="spellStart"/>
+      <w:r>
+        <w:rPr>
+          <w:rFonts w:ascii="Courier New" w:hAnsi="Courier New" w:cs="Courier New"/>
+        </w:rPr>
+        <w:t>pcomm.</w:t>
+      </w:r>
+      <w:r>
+        <w:rPr>
+          <w:rFonts w:ascii="Courier New" w:hAnsi="Courier New" w:cs="Courier New"/>
+        </w:rPr>
+        <w:t>request_verification</w:t>
+      </w:r>
+      <w:proofErr w:type="spellEnd"/>
+      <w:r>
+        <w:rPr>
+          <w:rFonts w:ascii="Courier New" w:hAnsi="Courier New" w:cs="Courier New"/>
+        </w:rPr>
+        <w:t>(</w:t>
+      </w:r>
+      <w:r>
+        <w:rPr>
+          <w:rFonts w:ascii="Courier New" w:hAnsi="Courier New" w:cs="Courier New"/>
+        </w:rPr>
+        <w:t>[3001, 3002, 3003]</w:t>
+      </w:r>
+      <w:r>
+        <w:rPr>
+          <w:rFonts w:ascii="Courier New" w:hAnsi="Courier New" w:cs="Courier New"/>
+        </w:rPr>
+        <w:t>)</w:t>
+      </w:r>
+      <w:r>
+        <w:rPr>
+          <w:rFonts w:ascii="Courier New" w:hAnsi="Courier New" w:cs="Courier New"/>
+        </w:rPr>
+        <w:t xml:space="preserve">   </w:t>
+      </w:r>
+      <w:r>
+        <w:rPr>
+          <w:rFonts w:cs="Courier New"/>
+        </w:rPr>
+        <w:t>Response will be a dictionary with CAN id keys and status values (‘OK’ or ‘ERROR’):</w:t>
+      </w:r>
+      <w:r>
+        <w:rPr>
+          <w:rFonts w:ascii="Courier New" w:hAnsi="Courier New" w:cs="Courier New"/>
+        </w:rPr>
+        <w:t xml:space="preserve">                                            {3001 : ‘OK’, 3002: ‘</w:t>
+      </w:r>
+      <w:r>
+        <w:rPr>
+          <w:rFonts w:ascii="Courier New" w:hAnsi="Courier New" w:cs="Courier New"/>
+        </w:rPr>
+        <w:t>ERROR</w:t>
+      </w:r>
+      <w:r>
+        <w:rPr>
+          <w:rFonts w:ascii="Courier New" w:hAnsi="Courier New" w:cs="Courier New"/>
+        </w:rPr>
+        <w:t>’, 3003: ‘OK’}</w:t>
+      </w:r>
+    </w:p>
+    <w:p>
+      <w:pPr>
+        <w:pStyle w:val="ListParagraph"/>
+        <w:numPr>
+          <w:ilvl w:val="2"/>
+          <w:numId w:val="1"/>
+        </w:numPr>
+      </w:pPr>
+      <w:r>
+        <w:rPr>
+          <w:rFonts w:cs="Courier New"/>
+        </w:rPr>
+        <w:lastRenderedPageBreak/>
+        <w:t xml:space="preserve">After </w:t>
+      </w:r>
+      <w:r>
+        <w:rPr>
+          <w:rFonts w:cs="Courier New"/>
+        </w:rPr>
+        <w:t>verification, all positioners with ‘OK’ response</w:t>
+      </w:r>
+      <w:r>
+        <w:rPr>
+          <w:rFonts w:cs="Courier New"/>
+        </w:rPr>
+        <w:t>s</w:t>
+      </w:r>
+      <w:r>
+        <w:rPr>
+          <w:rFonts w:cs="Courier New"/>
+        </w:rPr>
+        <w:t xml:space="preserve"> will switch into ‘normal’ mode.  If an ‘ERROR’ response is received for a </w:t>
+      </w:r>
+      <w:r>
+        <w:rPr>
+          <w:rFonts w:cs="Courier New"/>
+        </w:rPr>
+        <w:t xml:space="preserve">given </w:t>
+      </w:r>
+      <w:r>
+        <w:rPr>
+          <w:rFonts w:cs="Courier New"/>
+        </w:rPr>
+        <w:t xml:space="preserve">positioner, that </w:t>
+      </w:r>
+      <w:r>
+        <w:rPr>
+          <w:rFonts w:cs="Courier New"/>
+        </w:rPr>
+        <w:t>positioner</w:t>
       </w:r>
       <w:bookmarkStart w:id="0" w:name="_GoBack"/>
       <w:bookmarkEnd w:id="0"/>
       <w:r>
-        <w:t xml:space="preserve"> and a second command to set the duty cycle.  </w:t>
-      </w:r>
-    </w:p>
+        <w:rPr>
+          <w:rFonts w:cs="Courier New"/>
+        </w:rPr>
+        <w:t xml:space="preserve"> will w</w:t>
+      </w:r>
+      <w:r>
+        <w:rPr>
+          <w:rFonts w:cs="Courier New"/>
+        </w:rPr>
+        <w:t xml:space="preserve">ait for the </w:t>
+      </w:r>
+      <w:proofErr w:type="spellStart"/>
+      <w:r>
+        <w:rPr>
+          <w:rFonts w:cs="Courier New"/>
+        </w:rPr>
+        <w:t>select_mode</w:t>
+      </w:r>
+      <w:proofErr w:type="spellEnd"/>
+      <w:r>
+        <w:rPr>
+          <w:rFonts w:cs="Courier New"/>
+        </w:rPr>
+        <w:t xml:space="preserve"> command so that it can be reprogrammed if necessary</w:t>
+      </w:r>
+      <w:r>
+        <w:rPr>
+          <w:rFonts w:cs="Courier New"/>
+        </w:rPr>
+        <w:t xml:space="preserve"> (by using </w:t>
+      </w:r>
+      <w:proofErr w:type="spellStart"/>
+      <w:proofErr w:type="gramStart"/>
+      <w:r>
+        <w:rPr>
+          <w:rFonts w:ascii="Courier New" w:hAnsi="Courier New" w:cs="Courier New"/>
+        </w:rPr>
+        <w:t>pcomm.program</w:t>
+      </w:r>
+      <w:proofErr w:type="spellEnd"/>
+      <w:r>
+        <w:rPr>
+          <w:rFonts w:ascii="Courier New" w:hAnsi="Courier New" w:cs="Courier New"/>
+        </w:rPr>
+        <w:t>(</w:t>
+      </w:r>
+      <w:proofErr w:type="spellStart"/>
+      <w:proofErr w:type="gramEnd"/>
+      <w:r>
+        <w:rPr>
+          <w:rFonts w:ascii="Courier New" w:hAnsi="Courier New" w:cs="Courier New"/>
+        </w:rPr>
+        <w:t>unique_id</w:t>
+      </w:r>
+      <w:proofErr w:type="spellEnd"/>
+      <w:r>
+        <w:rPr>
+          <w:rFonts w:ascii="Courier New" w:hAnsi="Courier New" w:cs="Courier New"/>
+        </w:rPr>
+        <w:t>, mode = ‘</w:t>
+      </w:r>
+      <w:proofErr w:type="spellStart"/>
+      <w:r>
+        <w:rPr>
+          <w:rFonts w:ascii="Courier New" w:hAnsi="Courier New" w:cs="Courier New"/>
+        </w:rPr>
+        <w:t>bootloader</w:t>
+      </w:r>
+      <w:proofErr w:type="spellEnd"/>
+      <w:r>
+        <w:rPr>
+          <w:rFonts w:ascii="Courier New" w:hAnsi="Courier New" w:cs="Courier New"/>
+        </w:rPr>
+        <w:t>’)</w:t>
+      </w:r>
+      <w:r>
+        <w:rPr>
+          <w:rFonts w:cs="Courier New"/>
+        </w:rPr>
+        <w:t xml:space="preserve">.  </w:t>
+      </w:r>
+    </w:p>
+    <w:p>
+      <w:pPr>
+        <w:ind w:left="1800"/>
+      </w:pPr>
+      <w:r>
+        <w:rPr>
+          <w:rFonts w:ascii="Courier New" w:hAnsi="Courier New" w:cs="Courier New"/>
+        </w:rPr>
+        <w:t xml:space="preserve"> </w:t>
+      </w:r>
+    </w:p>
+    <w:p/>
     <w:sectPr>
       <w:pgSz w:w="12240" w:h="15840"/>
       <w:pgMar w:top="1440" w:right="1440" w:bottom="1440" w:left="1440" w:header="720" w:footer="720" w:gutter="0"/>
@@ -170,7 +1008,7 @@
         <w:rFonts w:ascii="Symbol" w:hAnsi="Symbol" w:hint="default"/>
       </w:rPr>
     </w:lvl>
-    <w:lvl w:ilvl="1" w:tplc="04090003" w:tentative="1">
+    <w:lvl w:ilvl="1" w:tplc="04090003">
       <w:start w:val="1"/>
       <w:numFmt w:val="bullet"/>
       <w:lvlText w:val="o"/>
@@ -182,7 +1020,7 @@
         <w:rFonts w:ascii="Courier New" w:hAnsi="Courier New" w:cs="Courier New" w:hint="default"/>
       </w:rPr>
     </w:lvl>
-    <w:lvl w:ilvl="2" w:tplc="04090005" w:tentative="1">
+    <w:lvl w:ilvl="2" w:tplc="04090005">
       <w:start w:val="1"/>
       <w:numFmt w:val="bullet"/>
       <w:lvlText w:val=""/>
@@ -194,7 +1032,7 @@
         <w:rFonts w:ascii="Wingdings" w:hAnsi="Wingdings" w:hint="default"/>
       </w:rPr>
     </w:lvl>
-    <w:lvl w:ilvl="3" w:tplc="04090001" w:tentative="1">
+    <w:lvl w:ilvl="3" w:tplc="04090001">
       <w:start w:val="1"/>
       <w:numFmt w:val="bullet"/>
       <w:lvlText w:val=""/>

</xml_diff>